<commit_message>
Don't ask wt updated SO much Mainly on Function #3
</commit_message>
<xml_diff>
--- a/需求規格.docx
+++ b/需求規格.docx
@@ -3831,6 +3831,7 @@
     <w:p>
       <w:pPr>
         <w:pStyle w:val="LO-normal"/>
+        <w:spacing w:before="0" w:after="0"/>
         <w:rPr>
           <w:rFonts w:ascii="Arial" w:hAnsi="Arial" w:eastAsia="Arial"/>
           <w:sz w:val="32"/>
@@ -3956,15 +3957,54 @@
           <w:sz w:val="32"/>
           <w:szCs w:val="32"/>
         </w:rPr>
+        <w:t>: N/A</w:t>
+      </w:r>
+    </w:p>
+    <w:p>
+      <w:pPr>
+        <w:pStyle w:val="LO-normal"/>
+        <w:numPr>
+          <w:ilvl w:val="0"/>
+          <w:numId w:val="2"/>
+        </w:numPr>
+        <w:ind w:hanging="360" w:left="720"/>
+        <w:rPr>
+          <w:rFonts w:ascii="Arial" w:hAnsi="Arial" w:eastAsia="Arial"/>
+          <w:sz w:val="32"/>
+          <w:szCs w:val="32"/>
+        </w:rPr>
+      </w:pPr>
+      <w:r>
+        <w:rPr>
+          <w:rFonts w:ascii="Arial" w:hAnsi="Arial" w:cs="Arial Unicode MS" w:eastAsia="Arial"/>
+          <w:sz w:val="32"/>
+          <w:szCs w:val="32"/>
+        </w:rPr>
+        <w:t>輸出</w:t>
+      </w:r>
+      <w:r>
+        <w:rPr>
+          <w:rFonts w:eastAsia="Arial" w:cs="Arial Unicode MS" w:ascii="Arial" w:hAnsi="Arial"/>
+          <w:sz w:val="32"/>
+          <w:szCs w:val="32"/>
+        </w:rPr>
         <w:t xml:space="preserve">: </w:t>
       </w:r>
       <w:r>
         <w:rPr>
-          <w:rFonts w:eastAsia="Arial" w:cs="Arial Unicode MS" w:ascii="Arial" w:hAnsi="Arial"/>
-          <w:sz w:val="32"/>
-          <w:szCs w:val="32"/>
-        </w:rPr>
-        <w:t>N/A</w:t>
+          <w:rFonts w:ascii="Arial" w:hAnsi="Arial" w:cs="Arial Unicode MS" w:eastAsia="Arial"/>
+          <w:sz w:val="32"/>
+          <w:szCs w:val="32"/>
+        </w:rPr>
+        <w:t>已登記的課程時間表</w:t>
+      </w:r>
+      <w:r>
+        <w:rPr>
+          <w:rFonts w:eastAsia="Arial" w:cs="Arial Unicode MS" w:ascii="Arial" w:hAnsi="Arial"/>
+          <w:sz w:val="32"/>
+          <w:szCs w:val="32"/>
+        </w:rPr>
+        <w:t>()</w:t>
       </w:r>
     </w:p>
     <w:p>
@@ -3987,31 +4027,15 @@
           <w:sz w:val="32"/>
           <w:szCs w:val="32"/>
         </w:rPr>
-        <w:t>輸出</w:t>
-      </w:r>
-      <w:r>
-        <w:rPr>
-          <w:rFonts w:eastAsia="Arial" w:cs="Arial Unicode MS" w:ascii="Arial" w:hAnsi="Arial"/>
-          <w:sz w:val="32"/>
-          <w:szCs w:val="32"/>
-        </w:rPr>
-        <w:t xml:space="preserve">: </w:t>
-      </w:r>
-      <w:r>
-        <w:rPr>
-          <w:rFonts w:ascii="Arial" w:hAnsi="Arial" w:cs="Arial Unicode MS" w:eastAsia="Arial"/>
-          <w:sz w:val="32"/>
-          <w:szCs w:val="32"/>
-        </w:rPr>
-        <w:t>已登記的課程時間表</w:t>
-      </w:r>
-      <w:r>
-        <w:rPr>
-          <w:rFonts w:eastAsia="Arial" w:cs="Arial Unicode MS" w:ascii="Arial" w:hAnsi="Arial"/>
-          <w:sz w:val="32"/>
-          <w:szCs w:val="32"/>
-        </w:rPr>
-        <w:t>()</w:t>
+        <w:t>前置條件</w:t>
+      </w:r>
+      <w:r>
+        <w:rPr>
+          <w:rFonts w:eastAsia="Arial" w:cs="Arial Unicode MS" w:ascii="Arial" w:hAnsi="Arial"/>
+          <w:sz w:val="32"/>
+          <w:szCs w:val="32"/>
+        </w:rPr>
+        <w:t>: N/A</w:t>
       </w:r>
     </w:p>
     <w:p>
@@ -4034,23 +4058,15 @@
           <w:sz w:val="32"/>
           <w:szCs w:val="32"/>
         </w:rPr>
-        <w:t>前置條件</w:t>
-      </w:r>
-      <w:r>
-        <w:rPr>
-          <w:rFonts w:eastAsia="Arial" w:cs="Arial Unicode MS" w:ascii="Arial" w:hAnsi="Arial"/>
-          <w:sz w:val="32"/>
-          <w:szCs w:val="32"/>
-        </w:rPr>
-        <w:t xml:space="preserve">: </w:t>
-      </w:r>
-      <w:r>
-        <w:rPr>
-          <w:rFonts w:eastAsia="Arial" w:cs="Arial Unicode MS" w:ascii="Arial" w:hAnsi="Arial"/>
-          <w:sz w:val="32"/>
-          <w:szCs w:val="32"/>
-        </w:rPr>
-        <w:t>N/A</w:t>
+        <w:t>後置條件</w:t>
+      </w:r>
+      <w:r>
+        <w:rPr>
+          <w:rFonts w:eastAsia="Arial" w:cs="Arial Unicode MS" w:ascii="Arial" w:hAnsi="Arial"/>
+          <w:sz w:val="32"/>
+          <w:szCs w:val="32"/>
+        </w:rPr>
+        <w:t>:  N/A</w:t>
       </w:r>
     </w:p>
     <w:p>
@@ -4073,45 +4089,6 @@
           <w:sz w:val="32"/>
           <w:szCs w:val="32"/>
         </w:rPr>
-        <w:t>後置條件</w:t>
-      </w:r>
-      <w:r>
-        <w:rPr>
-          <w:rFonts w:eastAsia="Arial" w:cs="Arial Unicode MS" w:ascii="Arial" w:hAnsi="Arial"/>
-          <w:sz w:val="32"/>
-          <w:szCs w:val="32"/>
-        </w:rPr>
-        <w:t xml:space="preserve">:  </w:t>
-      </w:r>
-      <w:r>
-        <w:rPr>
-          <w:rFonts w:eastAsia="Arial" w:cs="Arial Unicode MS" w:ascii="Arial" w:hAnsi="Arial"/>
-          <w:sz w:val="32"/>
-          <w:szCs w:val="32"/>
-        </w:rPr>
-        <w:t>N/A</w:t>
-      </w:r>
-    </w:p>
-    <w:p>
-      <w:pPr>
-        <w:pStyle w:val="LO-normal"/>
-        <w:numPr>
-          <w:ilvl w:val="0"/>
-          <w:numId w:val="2"/>
-        </w:numPr>
-        <w:ind w:hanging="360" w:left="720"/>
-        <w:rPr>
-          <w:rFonts w:ascii="Arial" w:hAnsi="Arial" w:eastAsia="Arial"/>
-          <w:sz w:val="32"/>
-          <w:szCs w:val="32"/>
-        </w:rPr>
-      </w:pPr>
-      <w:r>
-        <w:rPr>
-          <w:rFonts w:ascii="Arial" w:hAnsi="Arial" w:cs="Arial Unicode MS" w:eastAsia="Arial"/>
-          <w:sz w:val="32"/>
-          <w:szCs w:val="32"/>
-        </w:rPr>
         <w:t>動作</w:t>
       </w:r>
       <w:r>
@@ -4120,15 +4097,7 @@
           <w:sz w:val="32"/>
           <w:szCs w:val="32"/>
         </w:rPr>
-        <w:t xml:space="preserve">: </w:t>
-      </w:r>
-      <w:r>
-        <w:rPr>
-          <w:rFonts w:eastAsia="Arial" w:cs="Arial Unicode MS" w:ascii="Arial" w:hAnsi="Arial"/>
-          <w:sz w:val="32"/>
-          <w:szCs w:val="32"/>
-        </w:rPr>
-        <w:t>N/A</w:t>
+        <w:t>: N/A</w:t>
       </w:r>
     </w:p>
     <w:p>
@@ -4518,16 +4487,7 @@
           <w:szCs w:val="32"/>
           <w:u w:val="none"/>
         </w:rPr>
-        <w:t xml:space="preserve">軟體工程開發實務的名字 </w:t>
-      </w:r>
-      <w:r>
-        <w:rPr>
-          <w:rFonts w:ascii="Arial" w:hAnsi="Arial" w:cs="Arial Unicode MS" w:eastAsia="Arial"/>
-          <w:sz w:val="32"/>
-          <w:szCs w:val="32"/>
-          <w:u w:val="none"/>
-        </w:rPr>
-        <w:t>的課程時間表</w:t>
+        <w:t>軟體工程開發實務的名字 的課程時間表</w:t>
       </w:r>
     </w:p>
     <w:p>
@@ -4572,6 +4532,7 @@
     <w:p>
       <w:pPr>
         <w:pStyle w:val="LO-normal"/>
+        <w:spacing w:before="0" w:after="0"/>
         <w:rPr>
           <w:rFonts w:ascii="Arial" w:hAnsi="Arial" w:eastAsia="Arial"/>
           <w:sz w:val="32"/>
@@ -4922,15 +4883,7 @@
           <w:sz w:val="32"/>
           <w:szCs w:val="32"/>
         </w:rPr>
-        <w:t>6</w:t>
-      </w:r>
-      <w:r>
-        <w:rPr>
-          <w:rFonts w:eastAsia="Arial" w:cs="Arial Unicode MS" w:ascii="Arial" w:hAnsi="Arial"/>
-          <w:sz w:val="32"/>
-          <w:szCs w:val="32"/>
-        </w:rPr>
-        <w:t>~8</w:t>
+        <w:t>6~8</w:t>
       </w:r>
       <w:r>
         <w:rPr>
@@ -5051,16 +5004,7 @@
           <w:szCs w:val="32"/>
           <w:u w:val="none"/>
         </w:rPr>
-        <w:t xml:space="preserve">的名字 </w:t>
-      </w:r>
-      <w:r>
-        <w:rPr>
-          <w:rFonts w:ascii="Arial" w:hAnsi="Arial" w:cs="Arial Unicode MS" w:eastAsia="Arial"/>
-          <w:sz w:val="32"/>
-          <w:szCs w:val="32"/>
-          <w:u w:val="none"/>
-        </w:rPr>
-        <w:t>的課程時間表</w:t>
+        <w:t>的名字 的課程時間表</w:t>
       </w:r>
     </w:p>
     <w:p>
@@ -5308,15 +5252,7 @@
           <w:sz w:val="32"/>
           <w:szCs w:val="32"/>
         </w:rPr>
-        <w:t>6</w:t>
-      </w:r>
-      <w:r>
-        <w:rPr>
-          <w:rFonts w:eastAsia="Arial" w:cs="Arial Unicode MS" w:ascii="Arial" w:hAnsi="Arial"/>
-          <w:sz w:val="32"/>
-          <w:szCs w:val="32"/>
-        </w:rPr>
-        <w:t>~8</w:t>
+        <w:t>6~8</w:t>
       </w:r>
       <w:r>
         <w:rPr>
@@ -5333,13 +5269,6 @@
           <w:szCs w:val="32"/>
         </w:rPr>
         <w:t>101</w:t>
-      </w:r>
-      <w:r>
-        <w:rPr>
-          <w:rFonts w:eastAsia="Arial" w:cs="Arial Unicode MS" w:ascii="Arial" w:hAnsi="Arial"/>
-          <w:sz w:val="32"/>
-          <w:szCs w:val="32"/>
-        </w:rPr>
         <w:br/>
       </w:r>
     </w:p>
@@ -5403,16 +5332,7 @@
           <w:szCs w:val="32"/>
           <w:u w:val="none"/>
         </w:rPr>
-        <w:t xml:space="preserve">線性代數 的名字 </w:t>
-      </w:r>
-      <w:r>
-        <w:rPr>
-          <w:rFonts w:ascii="Arial" w:hAnsi="Arial" w:cs="Arial Unicode MS" w:eastAsia="Arial"/>
-          <w:sz w:val="32"/>
-          <w:szCs w:val="32"/>
-          <w:u w:val="none"/>
-        </w:rPr>
-        <w:t>的課程時間表</w:t>
+        <w:t>線性代數 的名字 的課程時間表</w:t>
       </w:r>
       <w:r>
         <w:br w:type="page"/>
@@ -5421,6 +5341,7 @@
     <w:p>
       <w:pPr>
         <w:pStyle w:val="LO-normal"/>
+        <w:spacing w:before="0" w:after="0"/>
         <w:rPr>
           <w:rFonts w:ascii="Arial" w:hAnsi="Arial" w:eastAsia="Arial"/>
           <w:sz w:val="32"/>
@@ -6371,36 +6292,876 @@
           <w:sz w:val="32"/>
           <w:szCs w:val="32"/>
         </w:rPr>
-        <w:t xml:space="preserve">返回步驟 </w:t>
-      </w:r>
-      <w:r>
-        <w:rPr>
-          <w:rFonts w:eastAsia="Arial" w:cs="Arial Unicode MS" w:ascii="Arial" w:hAnsi="Arial"/>
-          <w:sz w:val="32"/>
-          <w:szCs w:val="32"/>
-        </w:rPr>
-        <w:t>3</w:t>
-      </w:r>
-    </w:p>
-    <w:p>
-      <w:pPr>
-        <w:pStyle w:val="LO-normal"/>
-        <w:ind w:hanging="0" w:left="0"/>
-        <w:rPr>
-          <w:rFonts w:ascii="Arial" w:hAnsi="Arial" w:eastAsia="Arial"/>
-          <w:sz w:val="32"/>
-          <w:szCs w:val="32"/>
-        </w:rPr>
-      </w:pPr>
+        <w:t>繼續步驟</w:t>
+      </w:r>
+      <w:r>
+        <w:br w:type="page"/>
+      </w:r>
+    </w:p>
+    <w:p>
+      <w:pPr>
+        <w:pStyle w:val="LO-normal"/>
+        <w:spacing w:before="0" w:after="0"/>
+        <w:rPr>
+          <w:rFonts w:ascii="Arial" w:hAnsi="Arial" w:eastAsia="Arial"/>
+          <w:sz w:val="32"/>
+          <w:szCs w:val="32"/>
+        </w:rPr>
+      </w:pPr>
+      <w:r>
+        <w:rPr>
+          <w:rFonts w:ascii="Arial" w:hAnsi="Arial" w:cs="Arial Unicode MS" w:eastAsia="Arial"/>
+          <w:sz w:val="32"/>
+          <w:szCs w:val="32"/>
+        </w:rPr>
+        <w:t>測試案例</w:t>
+      </w:r>
+      <w:r>
+        <w:rPr>
+          <w:rFonts w:eastAsia="Arial" w:cs="Arial Unicode MS" w:ascii="Arial" w:hAnsi="Arial"/>
+          <w:sz w:val="32"/>
+          <w:szCs w:val="32"/>
+        </w:rPr>
+        <w:t>(</w:t>
+      </w:r>
+      <w:r>
+        <w:rPr>
+          <w:rFonts w:ascii="Arial" w:hAnsi="Arial" w:cs="Arial Unicode MS" w:eastAsia="Arial"/>
+          <w:sz w:val="32"/>
+          <w:szCs w:val="32"/>
+        </w:rPr>
+        <w:t>一</w:t>
+      </w:r>
+      <w:r>
+        <w:rPr>
+          <w:rFonts w:eastAsia="Arial" w:cs="Arial Unicode MS" w:ascii="Arial" w:hAnsi="Arial"/>
+          <w:sz w:val="32"/>
+          <w:szCs w:val="32"/>
+        </w:rPr>
+        <w:t>)</w:t>
+      </w:r>
+    </w:p>
+    <w:p>
+      <w:pPr>
+        <w:pStyle w:val="LO-normal"/>
+        <w:ind w:firstLine="720"/>
+        <w:rPr>
+          <w:rFonts w:ascii="Arial" w:hAnsi="Arial" w:eastAsia="Arial"/>
+          <w:sz w:val="32"/>
+          <w:szCs w:val="32"/>
+        </w:rPr>
+      </w:pPr>
+      <w:r>
+        <w:rPr>
+          <w:rFonts w:ascii="Arial" w:hAnsi="Arial" w:cs="Arial Unicode MS" w:eastAsia="Arial"/>
+          <w:sz w:val="32"/>
+          <w:szCs w:val="32"/>
+        </w:rPr>
+        <w:t>學生資訊</w:t>
+      </w:r>
+    </w:p>
+    <w:p>
+      <w:pPr>
+        <w:pStyle w:val="LO-normal"/>
+        <w:ind w:firstLine="720"/>
+        <w:rPr>
+          <w:rFonts w:ascii="Arial" w:hAnsi="Arial" w:eastAsia="Arial"/>
+          <w:sz w:val="32"/>
+          <w:szCs w:val="32"/>
+        </w:rPr>
+      </w:pPr>
+      <w:r>
+        <w:rPr>
+          <w:rFonts w:ascii="Arial" w:hAnsi="Arial" w:cs="Arial Unicode MS" w:eastAsia="Arial"/>
+          <w:sz w:val="32"/>
+          <w:szCs w:val="32"/>
+        </w:rPr>
+        <w:t>目前學分</w:t>
+      </w:r>
+      <w:r>
+        <w:rPr>
+          <w:rFonts w:eastAsia="Arial" w:cs="Arial Unicode MS" w:ascii="Arial" w:hAnsi="Arial"/>
+          <w:sz w:val="32"/>
+          <w:szCs w:val="32"/>
+        </w:rPr>
+        <w:t>:12</w:t>
+      </w:r>
+    </w:p>
+    <w:p>
+      <w:pPr>
+        <w:pStyle w:val="LO-normal"/>
+        <w:ind w:firstLine="720"/>
+        <w:rPr>
+          <w:rFonts w:ascii="Arial" w:hAnsi="Arial" w:eastAsia="Arial"/>
+          <w:sz w:val="32"/>
+          <w:szCs w:val="32"/>
+        </w:rPr>
+      </w:pPr>
+      <w:r>
+        <w:rPr>
+          <w:rFonts w:ascii="Arial" w:hAnsi="Arial" w:cs="Arial Unicode MS" w:eastAsia="Arial"/>
+          <w:sz w:val="32"/>
+          <w:szCs w:val="32"/>
+        </w:rPr>
+        <w:t>退選課程</w:t>
+      </w:r>
+      <w:r>
+        <w:rPr>
+          <w:rFonts w:eastAsia="Arial" w:cs="Arial Unicode MS" w:ascii="Arial" w:hAnsi="Arial"/>
+          <w:sz w:val="32"/>
+          <w:szCs w:val="32"/>
+        </w:rPr>
+        <w:t xml:space="preserve">: 0001 </w:t>
+      </w:r>
+      <w:r>
+        <w:rPr>
+          <w:rFonts w:ascii="Arial" w:hAnsi="Arial" w:cs="Arial Unicode MS" w:eastAsia="Arial"/>
+          <w:sz w:val="32"/>
+          <w:szCs w:val="32"/>
+        </w:rPr>
+        <w:t xml:space="preserve">工程數學 </w:t>
+      </w:r>
+      <w:r>
+        <w:rPr>
+          <w:rFonts w:eastAsia="Arial" w:cs="Arial Unicode MS" w:ascii="Arial" w:hAnsi="Arial"/>
+          <w:sz w:val="32"/>
+          <w:szCs w:val="32"/>
+        </w:rPr>
+        <w:t>(3</w:t>
+      </w:r>
+      <w:r>
+        <w:rPr>
+          <w:rFonts w:ascii="Arial" w:hAnsi="Arial" w:cs="Arial Unicode MS" w:eastAsia="Arial"/>
+          <w:sz w:val="32"/>
+          <w:szCs w:val="32"/>
+        </w:rPr>
+        <w:t>學分</w:t>
+      </w:r>
+      <w:r>
+        <w:rPr>
+          <w:rFonts w:eastAsia="Arial" w:cs="Arial Unicode MS" w:ascii="Arial" w:hAnsi="Arial"/>
+          <w:sz w:val="32"/>
+          <w:szCs w:val="32"/>
+        </w:rPr>
+        <w:t xml:space="preserve">) – </w:t>
+      </w:r>
+      <w:r>
+        <w:rPr>
+          <w:rFonts w:ascii="Arial" w:hAnsi="Arial" w:cs="Arial Unicode MS" w:eastAsia="Arial"/>
+          <w:sz w:val="32"/>
+          <w:szCs w:val="32"/>
+        </w:rPr>
+        <w:t>非必修</w:t>
+      </w:r>
+    </w:p>
+    <w:p>
+      <w:pPr>
+        <w:pStyle w:val="LO-normal"/>
+        <w:numPr>
+          <w:ilvl w:val="0"/>
+          <w:numId w:val="4"/>
+        </w:numPr>
+        <w:ind w:hanging="360" w:left="1440"/>
+        <w:rPr>
+          <w:rFonts w:ascii="Arial" w:hAnsi="Arial" w:eastAsia="Arial"/>
+          <w:sz w:val="32"/>
+          <w:szCs w:val="32"/>
+        </w:rPr>
+      </w:pPr>
+      <w:r>
+        <w:rPr>
+          <w:rFonts w:ascii="Arial" w:hAnsi="Arial" w:cs="Arial Unicode MS" w:eastAsia="Arial"/>
+          <w:sz w:val="32"/>
+          <w:szCs w:val="32"/>
+        </w:rPr>
+        <w:t>系統檢查是否為退選時間</w:t>
+      </w:r>
+    </w:p>
+    <w:p>
+      <w:pPr>
+        <w:pStyle w:val="LO-normal"/>
+        <w:numPr>
+          <w:ilvl w:val="0"/>
+          <w:numId w:val="4"/>
+        </w:numPr>
+        <w:ind w:hanging="360" w:left="1440"/>
+        <w:rPr>
+          <w:rFonts w:ascii="Arial" w:hAnsi="Arial" w:eastAsia="Arial"/>
+          <w:sz w:val="32"/>
+          <w:szCs w:val="32"/>
+        </w:rPr>
+      </w:pPr>
+      <w:r>
+        <w:rPr>
+          <w:rFonts w:ascii="Arial" w:hAnsi="Arial" w:cs="Arial Unicode MS" w:eastAsia="Arial"/>
+          <w:sz w:val="32"/>
+          <w:szCs w:val="32"/>
+        </w:rPr>
+        <w:t>使用者登入</w:t>
+      </w:r>
+    </w:p>
+    <w:p>
+      <w:pPr>
+        <w:pStyle w:val="LO-normal"/>
+        <w:numPr>
+          <w:ilvl w:val="0"/>
+          <w:numId w:val="4"/>
+        </w:numPr>
+        <w:ind w:hanging="360" w:left="1440"/>
+        <w:rPr>
+          <w:rFonts w:ascii="Arial" w:hAnsi="Arial" w:eastAsia="Arial"/>
+          <w:sz w:val="32"/>
+          <w:szCs w:val="32"/>
+        </w:rPr>
+      </w:pPr>
+      <w:r>
+        <w:rPr>
+          <w:rFonts w:ascii="Arial" w:hAnsi="Arial" w:cs="Arial Unicode MS" w:eastAsia="Arial"/>
+          <w:sz w:val="32"/>
+          <w:szCs w:val="32"/>
+        </w:rPr>
+        <w:t>使用者選擇線性代數</w:t>
+      </w:r>
+    </w:p>
+    <w:p>
+      <w:pPr>
+        <w:pStyle w:val="LO-normal"/>
+        <w:numPr>
+          <w:ilvl w:val="0"/>
+          <w:numId w:val="4"/>
+        </w:numPr>
+        <w:ind w:hanging="360" w:left="1440"/>
+        <w:rPr>
+          <w:rFonts w:ascii="Arial" w:hAnsi="Arial" w:eastAsia="Arial"/>
+          <w:sz w:val="32"/>
+          <w:szCs w:val="32"/>
+        </w:rPr>
+      </w:pPr>
+      <w:r>
+        <w:rPr>
+          <w:rFonts w:ascii="Arial" w:hAnsi="Arial" w:cs="Arial Unicode MS" w:eastAsia="Arial"/>
+          <w:sz w:val="32"/>
+          <w:szCs w:val="32"/>
+        </w:rPr>
+        <w:t>使用者執行退選</w:t>
+      </w:r>
+    </w:p>
+    <w:p>
+      <w:pPr>
+        <w:pStyle w:val="LO-normal"/>
+        <w:numPr>
+          <w:ilvl w:val="0"/>
+          <w:numId w:val="4"/>
+        </w:numPr>
+        <w:ind w:hanging="360" w:left="1440"/>
+        <w:rPr>
+          <w:rFonts w:ascii="Arial" w:hAnsi="Arial" w:eastAsia="Arial"/>
+          <w:sz w:val="32"/>
+          <w:szCs w:val="32"/>
+        </w:rPr>
+      </w:pPr>
+      <w:r>
+        <w:rPr>
+          <w:rFonts w:ascii="Arial" w:hAnsi="Arial" w:cs="Arial Unicode MS" w:eastAsia="Arial"/>
+          <w:sz w:val="32"/>
+          <w:szCs w:val="32"/>
+        </w:rPr>
+        <w:t xml:space="preserve">系統進行查核身分 </w:t>
+      </w:r>
+      <w:r>
+        <w:rPr>
+          <w:rFonts w:eastAsia="Arial" w:cs="Arial Unicode MS" w:ascii="Arial" w:hAnsi="Arial"/>
+          <w:sz w:val="32"/>
+          <w:szCs w:val="32"/>
+        </w:rPr>
+        <w:t xml:space="preserve">-&gt; </w:t>
+      </w:r>
+      <w:r>
+        <w:rPr>
+          <w:rFonts w:ascii="Arial" w:hAnsi="Arial" w:cs="Arial Unicode MS" w:eastAsia="Arial"/>
+          <w:sz w:val="32"/>
+          <w:szCs w:val="32"/>
+        </w:rPr>
+        <w:t>確認已註冊課程</w:t>
+      </w:r>
+    </w:p>
+    <w:p>
+      <w:pPr>
+        <w:pStyle w:val="LO-normal"/>
+        <w:numPr>
+          <w:ilvl w:val="0"/>
+          <w:numId w:val="4"/>
+        </w:numPr>
+        <w:ind w:hanging="360" w:left="1440"/>
+        <w:rPr>
+          <w:rFonts w:ascii="Arial" w:hAnsi="Arial" w:eastAsia="Arial"/>
+          <w:sz w:val="32"/>
+          <w:szCs w:val="32"/>
+        </w:rPr>
+      </w:pPr>
+      <w:r>
+        <w:rPr>
+          <w:rFonts w:ascii="Arial" w:hAnsi="Arial" w:cs="Arial Unicode MS" w:eastAsia="Arial"/>
+          <w:sz w:val="32"/>
+          <w:szCs w:val="32"/>
+        </w:rPr>
+        <w:t>系統進行查核退選後課程學分是否多於最低學分限制</w:t>
+      </w:r>
+      <w:r>
+        <w:rPr>
+          <w:rFonts w:eastAsia="Arial" w:cs="Arial Unicode MS" w:ascii="Arial" w:hAnsi="Arial"/>
+          <w:sz w:val="32"/>
+          <w:szCs w:val="32"/>
+        </w:rPr>
+        <w:t xml:space="preserve">(9) -&gt; 12-3=9&gt;=9 </w:t>
+      </w:r>
+      <w:r>
+        <w:rPr>
+          <w:rFonts w:ascii="Arial" w:hAnsi="Arial" w:cs="Arial Unicode MS" w:eastAsia="Arial"/>
+          <w:sz w:val="32"/>
+          <w:szCs w:val="32"/>
+        </w:rPr>
+        <w:t>通過</w:t>
+      </w:r>
+    </w:p>
+    <w:p>
+      <w:pPr>
+        <w:pStyle w:val="LO-normal"/>
+        <w:numPr>
+          <w:ilvl w:val="0"/>
+          <w:numId w:val="4"/>
+        </w:numPr>
+        <w:ind w:hanging="360" w:left="1440"/>
+        <w:rPr>
+          <w:rFonts w:ascii="Arial" w:hAnsi="Arial" w:eastAsia="Arial"/>
+          <w:sz w:val="32"/>
+          <w:szCs w:val="32"/>
+        </w:rPr>
+      </w:pPr>
+      <w:r>
+        <w:rPr>
+          <w:rFonts w:ascii="Arial" w:hAnsi="Arial" w:cs="Arial Unicode MS" w:eastAsia="Arial"/>
+          <w:sz w:val="32"/>
+          <w:szCs w:val="32"/>
+        </w:rPr>
+        <w:t xml:space="preserve">系統進行查核是否必修課 </w:t>
+      </w:r>
+      <w:r>
+        <w:rPr>
+          <w:rFonts w:eastAsia="Arial" w:cs="Arial Unicode MS" w:ascii="Arial" w:hAnsi="Arial"/>
+          <w:sz w:val="32"/>
+          <w:szCs w:val="32"/>
+        </w:rPr>
+        <w:t>-&gt;</w:t>
+      </w:r>
+      <w:r>
+        <w:rPr>
+          <w:rFonts w:ascii="Arial" w:hAnsi="Arial" w:cs="Arial Unicode MS" w:eastAsia="Arial"/>
+          <w:sz w:val="32"/>
+          <w:szCs w:val="32"/>
+        </w:rPr>
+        <w:t>不是</w:t>
+      </w:r>
+    </w:p>
+    <w:p>
+      <w:pPr>
+        <w:pStyle w:val="LO-normal"/>
+        <w:numPr>
+          <w:ilvl w:val="0"/>
+          <w:numId w:val="4"/>
+        </w:numPr>
+        <w:ind w:hanging="360" w:left="1440"/>
+        <w:rPr>
+          <w:rFonts w:ascii="Arial" w:hAnsi="Arial" w:eastAsia="Arial"/>
+          <w:sz w:val="32"/>
+          <w:szCs w:val="32"/>
+        </w:rPr>
+      </w:pPr>
+      <w:r>
+        <w:rPr>
+          <w:rFonts w:ascii="Arial" w:hAnsi="Arial" w:cs="Arial Unicode MS" w:eastAsia="Arial"/>
+          <w:sz w:val="32"/>
+          <w:szCs w:val="32"/>
+        </w:rPr>
+        <w:t>從該課程中刪除學生</w:t>
+      </w:r>
+    </w:p>
+    <w:p>
+      <w:pPr>
+        <w:pStyle w:val="LO-normal"/>
+        <w:numPr>
+          <w:ilvl w:val="0"/>
+          <w:numId w:val="4"/>
+        </w:numPr>
+        <w:ind w:hanging="360" w:left="1440"/>
+        <w:rPr>
+          <w:rFonts w:ascii="Arial" w:hAnsi="Arial" w:eastAsia="Arial"/>
+          <w:sz w:val="32"/>
+          <w:szCs w:val="32"/>
+        </w:rPr>
+      </w:pPr>
+      <w:r>
+        <w:rPr>
+          <w:rFonts w:ascii="Arial" w:hAnsi="Arial" w:cs="Arial Unicode MS" w:eastAsia="Arial"/>
+          <w:sz w:val="32"/>
+          <w:szCs w:val="32"/>
+        </w:rPr>
+        <w:t>課程餘額</w:t>
+      </w:r>
+      <w:r>
+        <w:rPr>
+          <w:rFonts w:eastAsia="Arial" w:cs="Arial Unicode MS" w:ascii="Arial" w:hAnsi="Arial"/>
+          <w:sz w:val="32"/>
+          <w:szCs w:val="32"/>
+        </w:rPr>
+        <w:t>+1</w:t>
+      </w:r>
+    </w:p>
+    <w:p>
+      <w:pPr>
+        <w:pStyle w:val="LO-normal"/>
+        <w:numPr>
+          <w:ilvl w:val="0"/>
+          <w:numId w:val="4"/>
+        </w:numPr>
+        <w:ind w:hanging="360" w:left="1440"/>
+        <w:rPr>
+          <w:rFonts w:ascii="Arial" w:hAnsi="Arial" w:eastAsia="Arial"/>
+          <w:sz w:val="32"/>
+          <w:szCs w:val="32"/>
+        </w:rPr>
+      </w:pPr>
+      <w:r>
+        <w:rPr>
+          <w:rFonts w:ascii="Arial" w:hAnsi="Arial" w:cs="Arial Unicode MS" w:eastAsia="Arial"/>
+          <w:sz w:val="32"/>
+          <w:szCs w:val="32"/>
+        </w:rPr>
+        <w:t>使用者目前學分減去退選的課程學分</w:t>
+      </w:r>
+    </w:p>
+    <w:p>
+      <w:pPr>
+        <w:pStyle w:val="LO-normal"/>
+        <w:numPr>
+          <w:ilvl w:val="0"/>
+          <w:numId w:val="4"/>
+        </w:numPr>
+        <w:ind w:hanging="360" w:left="1440"/>
+        <w:rPr>
+          <w:rFonts w:ascii="Arial" w:hAnsi="Arial" w:eastAsia="Arial"/>
+          <w:sz w:val="32"/>
+          <w:szCs w:val="32"/>
+        </w:rPr>
+      </w:pPr>
+      <w:r>
+        <w:rPr>
+          <w:rFonts w:ascii="Arial" w:hAnsi="Arial" w:cs="Arial Unicode MS" w:eastAsia="Arial"/>
+          <w:sz w:val="32"/>
+          <w:szCs w:val="32"/>
+        </w:rPr>
+        <w:t>系統顯示退選成功</w:t>
+      </w:r>
+    </w:p>
+    <w:p>
+      <w:pPr>
+        <w:pStyle w:val="LO-normal"/>
+        <w:rPr>
+          <w:rFonts w:ascii="Arial" w:hAnsi="Arial" w:eastAsia="Arial"/>
+          <w:sz w:val="32"/>
+          <w:szCs w:val="32"/>
+        </w:rPr>
+      </w:pPr>
+      <w:r>
+        <w:rPr>
+          <w:rFonts w:ascii="Arial" w:hAnsi="Arial" w:cs="Arial Unicode MS" w:eastAsia="Arial"/>
+          <w:sz w:val="32"/>
+          <w:szCs w:val="32"/>
+        </w:rPr>
+        <w:t>測試案例</w:t>
+      </w:r>
+      <w:r>
+        <w:rPr>
+          <w:rFonts w:eastAsia="Arial" w:cs="Arial Unicode MS" w:ascii="Arial" w:hAnsi="Arial"/>
+          <w:sz w:val="32"/>
+          <w:szCs w:val="32"/>
+        </w:rPr>
+        <w:t>(</w:t>
+      </w:r>
+      <w:r>
+        <w:rPr>
+          <w:rFonts w:ascii="Arial" w:hAnsi="Arial" w:cs="Arial Unicode MS" w:eastAsia="Arial"/>
+          <w:sz w:val="32"/>
+          <w:szCs w:val="32"/>
+        </w:rPr>
+        <w:t>二</w:t>
+      </w:r>
+      <w:r>
+        <w:rPr>
+          <w:rFonts w:eastAsia="Arial" w:cs="Arial Unicode MS" w:ascii="Arial" w:hAnsi="Arial"/>
+          <w:sz w:val="32"/>
+          <w:szCs w:val="32"/>
+        </w:rPr>
+        <w:t>)</w:t>
+      </w:r>
+    </w:p>
+    <w:p>
+      <w:pPr>
+        <w:pStyle w:val="LO-normal"/>
+        <w:ind w:firstLine="720"/>
+        <w:rPr>
+          <w:rFonts w:ascii="Arial" w:hAnsi="Arial" w:eastAsia="Arial"/>
+          <w:sz w:val="32"/>
+          <w:szCs w:val="32"/>
+        </w:rPr>
+      </w:pPr>
+      <w:r>
+        <w:rPr>
+          <w:rFonts w:ascii="Arial" w:hAnsi="Arial" w:cs="Arial Unicode MS" w:eastAsia="Arial"/>
+          <w:sz w:val="32"/>
+          <w:szCs w:val="32"/>
+        </w:rPr>
+        <w:t>學生資訊</w:t>
+      </w:r>
+    </w:p>
+    <w:p>
+      <w:pPr>
+        <w:pStyle w:val="LO-normal"/>
+        <w:ind w:firstLine="720"/>
+        <w:rPr>
+          <w:rFonts w:ascii="Arial" w:hAnsi="Arial" w:eastAsia="Arial"/>
+          <w:sz w:val="32"/>
+          <w:szCs w:val="32"/>
+        </w:rPr>
+      </w:pPr>
+      <w:r>
+        <w:rPr>
+          <w:rFonts w:ascii="Arial" w:hAnsi="Arial" w:cs="Arial Unicode MS" w:eastAsia="Arial"/>
+          <w:sz w:val="32"/>
+          <w:szCs w:val="32"/>
+        </w:rPr>
+        <w:t>目前學分</w:t>
+      </w:r>
+      <w:r>
+        <w:rPr>
+          <w:rFonts w:eastAsia="Arial" w:cs="Arial Unicode MS" w:ascii="Arial" w:hAnsi="Arial"/>
+          <w:sz w:val="32"/>
+          <w:szCs w:val="32"/>
+        </w:rPr>
+        <w:t>:9</w:t>
+      </w:r>
+    </w:p>
+    <w:p>
+      <w:pPr>
+        <w:pStyle w:val="LO-normal"/>
+        <w:ind w:firstLine="720"/>
+        <w:rPr>
+          <w:rFonts w:ascii="Arial" w:hAnsi="Arial" w:eastAsia="Arial"/>
+          <w:sz w:val="32"/>
+          <w:szCs w:val="32"/>
+        </w:rPr>
+      </w:pPr>
+      <w:r>
+        <w:rPr>
+          <w:rFonts w:ascii="Arial" w:hAnsi="Arial" w:cs="Arial Unicode MS" w:eastAsia="Arial"/>
+          <w:sz w:val="32"/>
+          <w:szCs w:val="32"/>
+        </w:rPr>
+        <w:t>退選課程</w:t>
+      </w:r>
+      <w:r>
+        <w:rPr>
+          <w:rFonts w:eastAsia="Arial" w:cs="Arial Unicode MS" w:ascii="Arial" w:hAnsi="Arial"/>
+          <w:sz w:val="32"/>
+          <w:szCs w:val="32"/>
+        </w:rPr>
+        <w:t xml:space="preserve">: 0001 </w:t>
+      </w:r>
+      <w:r>
+        <w:rPr>
+          <w:rFonts w:ascii="Arial" w:hAnsi="Arial" w:cs="Arial Unicode MS" w:eastAsia="Arial"/>
+          <w:sz w:val="32"/>
+          <w:szCs w:val="32"/>
+        </w:rPr>
+        <w:t xml:space="preserve">工程數學 </w:t>
+      </w:r>
+      <w:r>
+        <w:rPr>
+          <w:rFonts w:eastAsia="Arial" w:cs="Arial Unicode MS" w:ascii="Arial" w:hAnsi="Arial"/>
+          <w:sz w:val="32"/>
+          <w:szCs w:val="32"/>
+        </w:rPr>
+        <w:t>(3</w:t>
+      </w:r>
+      <w:r>
+        <w:rPr>
+          <w:rFonts w:ascii="Arial" w:hAnsi="Arial" w:cs="Arial Unicode MS" w:eastAsia="Arial"/>
+          <w:sz w:val="32"/>
+          <w:szCs w:val="32"/>
+        </w:rPr>
+        <w:t>學分</w:t>
+      </w:r>
+      <w:r>
+        <w:rPr>
+          <w:rFonts w:eastAsia="Arial" w:cs="Arial Unicode MS" w:ascii="Arial" w:hAnsi="Arial"/>
+          <w:sz w:val="32"/>
+          <w:szCs w:val="32"/>
+        </w:rPr>
+        <w:t xml:space="preserve">) – </w:t>
+      </w:r>
+      <w:r>
+        <w:rPr>
+          <w:rFonts w:ascii="Arial" w:hAnsi="Arial" w:cs="Arial Unicode MS" w:eastAsia="Arial"/>
+          <w:sz w:val="32"/>
+          <w:szCs w:val="32"/>
+        </w:rPr>
+        <w:t>非必修</w:t>
+      </w:r>
+    </w:p>
+    <w:p>
+      <w:pPr>
+        <w:pStyle w:val="LO-normal"/>
+        <w:numPr>
+          <w:ilvl w:val="0"/>
+          <w:numId w:val="5"/>
+        </w:numPr>
+        <w:ind w:hanging="360" w:left="1440"/>
+        <w:rPr>
+          <w:rFonts w:ascii="Arial" w:hAnsi="Arial" w:eastAsia="Arial"/>
+          <w:sz w:val="32"/>
+          <w:szCs w:val="32"/>
+        </w:rPr>
+      </w:pPr>
+      <w:r>
+        <w:rPr>
+          <w:rFonts w:ascii="Arial" w:hAnsi="Arial" w:cs="Arial Unicode MS" w:eastAsia="Arial"/>
+          <w:sz w:val="32"/>
+          <w:szCs w:val="32"/>
+        </w:rPr>
+        <w:t>系統檢查是否為退選時間</w:t>
+      </w:r>
+    </w:p>
+    <w:p>
+      <w:pPr>
+        <w:pStyle w:val="LO-normal"/>
+        <w:numPr>
+          <w:ilvl w:val="0"/>
+          <w:numId w:val="5"/>
+        </w:numPr>
+        <w:ind w:hanging="360" w:left="1440"/>
+        <w:rPr>
+          <w:rFonts w:ascii="Arial" w:hAnsi="Arial" w:eastAsia="Arial"/>
+          <w:sz w:val="32"/>
+          <w:szCs w:val="32"/>
+        </w:rPr>
+      </w:pPr>
+      <w:r>
+        <w:rPr>
+          <w:rFonts w:ascii="Arial" w:hAnsi="Arial" w:cs="Arial Unicode MS" w:eastAsia="Arial"/>
+          <w:sz w:val="32"/>
+          <w:szCs w:val="32"/>
+        </w:rPr>
+        <w:t>使用者登入</w:t>
+      </w:r>
+    </w:p>
+    <w:p>
+      <w:pPr>
+        <w:pStyle w:val="LO-normal"/>
+        <w:numPr>
+          <w:ilvl w:val="0"/>
+          <w:numId w:val="5"/>
+        </w:numPr>
+        <w:ind w:hanging="360" w:left="1440"/>
+        <w:rPr>
+          <w:rFonts w:ascii="Arial" w:hAnsi="Arial" w:eastAsia="Arial"/>
+          <w:sz w:val="32"/>
+          <w:szCs w:val="32"/>
+        </w:rPr>
+      </w:pPr>
+      <w:r>
+        <w:rPr>
+          <w:rFonts w:ascii="Arial" w:hAnsi="Arial" w:cs="Arial Unicode MS" w:eastAsia="Arial"/>
+          <w:sz w:val="32"/>
+          <w:szCs w:val="32"/>
+        </w:rPr>
+        <w:t>使用者選擇線性代數</w:t>
+      </w:r>
+    </w:p>
+    <w:p>
+      <w:pPr>
+        <w:pStyle w:val="LO-normal"/>
+        <w:numPr>
+          <w:ilvl w:val="0"/>
+          <w:numId w:val="5"/>
+        </w:numPr>
+        <w:ind w:hanging="360" w:left="1440"/>
+        <w:rPr>
+          <w:rFonts w:ascii="Arial" w:hAnsi="Arial" w:eastAsia="Arial"/>
+          <w:sz w:val="32"/>
+          <w:szCs w:val="32"/>
+        </w:rPr>
+      </w:pPr>
+      <w:r>
+        <w:rPr>
+          <w:rFonts w:ascii="Arial" w:hAnsi="Arial" w:cs="Arial Unicode MS" w:eastAsia="Arial"/>
+          <w:sz w:val="32"/>
+          <w:szCs w:val="32"/>
+        </w:rPr>
+        <w:t>使用者執行退選</w:t>
+      </w:r>
+    </w:p>
+    <w:p>
+      <w:pPr>
+        <w:pStyle w:val="LO-normal"/>
+        <w:numPr>
+          <w:ilvl w:val="0"/>
+          <w:numId w:val="5"/>
+        </w:numPr>
+        <w:ind w:hanging="360" w:left="1440"/>
+        <w:rPr>
+          <w:rFonts w:ascii="Arial" w:hAnsi="Arial" w:eastAsia="Arial"/>
+          <w:sz w:val="32"/>
+          <w:szCs w:val="32"/>
+        </w:rPr>
+      </w:pPr>
+      <w:r>
+        <w:rPr>
+          <w:rFonts w:ascii="Arial" w:hAnsi="Arial" w:cs="Arial Unicode MS" w:eastAsia="Arial"/>
+          <w:sz w:val="32"/>
+          <w:szCs w:val="32"/>
+        </w:rPr>
+        <w:t xml:space="preserve">系統進行查核身分 </w:t>
+      </w:r>
+      <w:r>
+        <w:rPr>
+          <w:rFonts w:eastAsia="Arial" w:cs="Arial Unicode MS" w:ascii="Arial" w:hAnsi="Arial"/>
+          <w:sz w:val="32"/>
+          <w:szCs w:val="32"/>
+        </w:rPr>
+        <w:t xml:space="preserve">-&gt; </w:t>
+      </w:r>
+      <w:r>
+        <w:rPr>
+          <w:rFonts w:ascii="Arial" w:hAnsi="Arial" w:cs="Arial Unicode MS" w:eastAsia="Arial"/>
+          <w:sz w:val="32"/>
+          <w:szCs w:val="32"/>
+        </w:rPr>
+        <w:t>確認已註冊課程</w:t>
+      </w:r>
+    </w:p>
+    <w:p>
+      <w:pPr>
+        <w:pStyle w:val="LO-normal"/>
+        <w:numPr>
+          <w:ilvl w:val="0"/>
+          <w:numId w:val="5"/>
+        </w:numPr>
+        <w:ind w:hanging="360" w:left="1440"/>
+        <w:rPr>
+          <w:rFonts w:ascii="Arial" w:hAnsi="Arial" w:eastAsia="Arial"/>
+          <w:sz w:val="32"/>
+          <w:szCs w:val="32"/>
+        </w:rPr>
+      </w:pPr>
+      <w:r>
+        <w:rPr>
+          <w:rFonts w:ascii="Arial" w:hAnsi="Arial" w:cs="Arial Unicode MS" w:eastAsia="Arial"/>
+          <w:sz w:val="32"/>
+          <w:szCs w:val="32"/>
+        </w:rPr>
+        <w:t>系統進行查核退選後課程學分是否多於最低學分限制</w:t>
+      </w:r>
+      <w:r>
+        <w:rPr>
+          <w:rFonts w:eastAsia="Arial" w:cs="Arial Unicode MS" w:ascii="Arial" w:hAnsi="Arial"/>
+          <w:sz w:val="32"/>
+          <w:szCs w:val="32"/>
+        </w:rPr>
+        <w:t xml:space="preserve">(9) -&gt; 9-3=6&lt;9 </w:t>
+      </w:r>
+      <w:r>
+        <w:rPr>
+          <w:rFonts w:ascii="Arial" w:hAnsi="Arial" w:cs="Arial Unicode MS" w:eastAsia="Arial"/>
+          <w:sz w:val="32"/>
+          <w:szCs w:val="32"/>
+        </w:rPr>
+        <w:t>不通過</w:t>
+      </w:r>
+    </w:p>
+    <w:p>
+      <w:pPr>
+        <w:pStyle w:val="LO-normal"/>
+        <w:numPr>
+          <w:ilvl w:val="0"/>
+          <w:numId w:val="5"/>
+        </w:numPr>
+        <w:ind w:hanging="360" w:left="1440" w:right="-182"/>
+        <w:rPr>
+          <w:rFonts w:ascii="Arial" w:hAnsi="Arial" w:eastAsia="Arial"/>
+          <w:sz w:val="32"/>
+          <w:szCs w:val="32"/>
+        </w:rPr>
+      </w:pPr>
+      <w:r>
+        <w:rPr>
+          <w:rFonts w:ascii="Arial" w:hAnsi="Arial" w:cs="Arial Unicode MS" w:eastAsia="Arial"/>
+          <w:sz w:val="32"/>
+          <w:szCs w:val="32"/>
+        </w:rPr>
+        <w:t>系統提醒使用者目前的學分太低</w:t>
+      </w:r>
+    </w:p>
+    <w:p>
+      <w:pPr>
+        <w:pStyle w:val="LO-normal"/>
+        <w:numPr>
+          <w:ilvl w:val="0"/>
+          <w:numId w:val="5"/>
+        </w:numPr>
+        <w:ind w:hanging="360" w:left="1440"/>
+        <w:rPr>
+          <w:rFonts w:ascii="Arial" w:hAnsi="Arial" w:eastAsia="Arial"/>
+          <w:sz w:val="32"/>
+          <w:szCs w:val="32"/>
+        </w:rPr>
+      </w:pPr>
+      <w:r>
+        <w:rPr>
+          <w:rFonts w:ascii="Arial" w:hAnsi="Arial" w:cs="Arial Unicode MS" w:eastAsia="Arial"/>
+          <w:sz w:val="32"/>
+          <w:szCs w:val="32"/>
+        </w:rPr>
+        <w:t>退選失敗</w:t>
+      </w:r>
+      <w:r>
+        <w:br w:type="page"/>
+      </w:r>
+    </w:p>
+    <w:p>
+      <w:pPr>
+        <w:pStyle w:val="LO-normal"/>
+        <w:spacing w:before="0" w:after="0"/>
+        <w:rPr>
+          <w:rFonts w:ascii="Arial" w:hAnsi="Arial" w:eastAsia="Arial"/>
+          <w:sz w:val="32"/>
+          <w:szCs w:val="32"/>
+        </w:rPr>
+      </w:pPr>
+      <w:r>
+        <w:rPr>
+          <w:rFonts w:ascii="Arial" w:hAnsi="Arial" w:eastAsia="Arial"/>
+          <w:sz w:val="32"/>
+          <w:szCs w:val="32"/>
+        </w:rPr>
+        <w:t>—</w:t>
+      </w:r>
       <w:r>
         <w:rPr>
           <w:rFonts w:eastAsia="Arial" w:ascii="Arial" w:hAnsi="Arial"/>
           <w:sz w:val="32"/>
           <w:szCs w:val="32"/>
         </w:rPr>
-      </w:r>
-      <w:r>
-        <w:br w:type="page"/>
+        <w:t>----------</w:t>
       </w:r>
     </w:p>
     <w:p>
@@ -6434,7 +7195,7 @@
           <w:sz w:val="32"/>
           <w:szCs w:val="32"/>
         </w:rPr>
-        <w:t>一</w:t>
+        <w:t>三</w:t>
       </w:r>
       <w:r>
         <w:rPr>
@@ -6515,15 +7276,15 @@
           <w:sz w:val="32"/>
           <w:szCs w:val="32"/>
         </w:rPr>
-        <w:t xml:space="preserve">: 0001 </w:t>
-      </w:r>
-      <w:r>
-        <w:rPr>
-          <w:rFonts w:ascii="Arial" w:hAnsi="Arial" w:cs="Arial Unicode MS" w:eastAsia="Arial"/>
-          <w:sz w:val="32"/>
-          <w:szCs w:val="32"/>
-        </w:rPr>
-        <w:t xml:space="preserve">工程數學 </w:t>
+        <w:t xml:space="preserve">: 0002 </w:t>
+      </w:r>
+      <w:r>
+        <w:rPr>
+          <w:rFonts w:ascii="Arial" w:hAnsi="Arial" w:cs="Arial Unicode MS" w:eastAsia="Arial"/>
+          <w:sz w:val="32"/>
+          <w:szCs w:val="32"/>
+        </w:rPr>
+        <w:t xml:space="preserve">線性代數 </w:t>
       </w:r>
       <w:r>
         <w:rPr>
@@ -6547,23 +7308,23 @@
           <w:sz w:val="32"/>
           <w:szCs w:val="32"/>
         </w:rPr>
-        <w:t xml:space="preserve">) – </w:t>
-      </w:r>
-      <w:r>
-        <w:rPr>
-          <w:rFonts w:ascii="Arial" w:hAnsi="Arial" w:cs="Arial Unicode MS" w:eastAsia="Arial"/>
-          <w:sz w:val="32"/>
-          <w:szCs w:val="32"/>
-        </w:rPr>
-        <w:t>非必修</w:t>
-      </w:r>
-    </w:p>
-    <w:p>
-      <w:pPr>
-        <w:pStyle w:val="LO-normal"/>
-        <w:numPr>
-          <w:ilvl w:val="0"/>
-          <w:numId w:val="4"/>
+        <w:t xml:space="preserve">) - </w:t>
+      </w:r>
+      <w:r>
+        <w:rPr>
+          <w:rFonts w:ascii="Arial" w:hAnsi="Arial" w:cs="Arial Unicode MS" w:eastAsia="Arial"/>
+          <w:sz w:val="32"/>
+          <w:szCs w:val="32"/>
+        </w:rPr>
+        <w:t>必修</w:t>
+      </w:r>
+    </w:p>
+    <w:p>
+      <w:pPr>
+        <w:pStyle w:val="LO-normal"/>
+        <w:numPr>
+          <w:ilvl w:val="0"/>
+          <w:numId w:val="9"/>
         </w:numPr>
         <w:ind w:hanging="360" w:left="1440"/>
         <w:rPr>
@@ -6586,7 +7347,7 @@
         <w:pStyle w:val="LO-normal"/>
         <w:numPr>
           <w:ilvl w:val="0"/>
-          <w:numId w:val="4"/>
+          <w:numId w:val="9"/>
         </w:numPr>
         <w:ind w:hanging="360" w:left="1440"/>
         <w:rPr>
@@ -6609,7 +7370,7 @@
         <w:pStyle w:val="LO-normal"/>
         <w:numPr>
           <w:ilvl w:val="0"/>
-          <w:numId w:val="4"/>
+          <w:numId w:val="9"/>
         </w:numPr>
         <w:ind w:hanging="360" w:left="1440"/>
         <w:rPr>
@@ -6632,7 +7393,7 @@
         <w:pStyle w:val="LO-normal"/>
         <w:numPr>
           <w:ilvl w:val="0"/>
-          <w:numId w:val="4"/>
+          <w:numId w:val="9"/>
         </w:numPr>
         <w:ind w:hanging="360" w:left="1440"/>
         <w:rPr>
@@ -6655,7 +7416,7 @@
         <w:pStyle w:val="LO-normal"/>
         <w:numPr>
           <w:ilvl w:val="0"/>
-          <w:numId w:val="4"/>
+          <w:numId w:val="9"/>
         </w:numPr>
         <w:ind w:hanging="360" w:left="1440"/>
         <w:rPr>
@@ -6694,7 +7455,7 @@
         <w:pStyle w:val="LO-normal"/>
         <w:numPr>
           <w:ilvl w:val="0"/>
-          <w:numId w:val="4"/>
+          <w:numId w:val="9"/>
         </w:numPr>
         <w:ind w:hanging="360" w:left="1440"/>
         <w:rPr>
@@ -6717,7 +7478,7 @@
           <w:sz w:val="32"/>
           <w:szCs w:val="32"/>
         </w:rPr>
-        <w:t xml:space="preserve">(9) -&gt; 12-3=9&gt;=9 </w:t>
+        <w:t xml:space="preserve">(9) -&gt; 12-3=9 &gt;=9 </w:t>
       </w:r>
       <w:r>
         <w:rPr>
@@ -6733,7 +7494,7 @@
         <w:pStyle w:val="LO-normal"/>
         <w:numPr>
           <w:ilvl w:val="0"/>
-          <w:numId w:val="4"/>
+          <w:numId w:val="9"/>
         </w:numPr>
         <w:ind w:hanging="360" w:left="1440"/>
         <w:rPr>
@@ -6764,15 +7525,15 @@
           <w:sz w:val="32"/>
           <w:szCs w:val="32"/>
         </w:rPr>
-        <w:t>不是</w:t>
-      </w:r>
-    </w:p>
-    <w:p>
-      <w:pPr>
-        <w:pStyle w:val="LO-normal"/>
-        <w:numPr>
-          <w:ilvl w:val="0"/>
-          <w:numId w:val="4"/>
+        <w:t>是</w:t>
+      </w:r>
+    </w:p>
+    <w:p>
+      <w:pPr>
+        <w:pStyle w:val="LO-normal"/>
+        <w:numPr>
+          <w:ilvl w:val="0"/>
+          <w:numId w:val="9"/>
         </w:numPr>
         <w:ind w:hanging="360" w:left="1440"/>
         <w:rPr>
@@ -6783,19 +7544,19 @@
       </w:pPr>
       <w:r>
         <w:rPr>
-          <w:rFonts w:ascii="Arial" w:hAnsi="Arial" w:cs="Arial Unicode MS" w:eastAsia="Arial"/>
-          <w:sz w:val="32"/>
-          <w:szCs w:val="32"/>
-        </w:rPr>
-        <w:t>從該課程中刪除學生</w:t>
-      </w:r>
-    </w:p>
-    <w:p>
-      <w:pPr>
-        <w:pStyle w:val="LO-normal"/>
-        <w:numPr>
-          <w:ilvl w:val="0"/>
-          <w:numId w:val="4"/>
+          <w:rFonts w:ascii="Arial" w:hAnsi="Arial" w:eastAsia="Arial"/>
+          <w:sz w:val="32"/>
+          <w:szCs w:val="32"/>
+        </w:rPr>
+        <w:t>警告使用者這是必修課</w:t>
+      </w:r>
+    </w:p>
+    <w:p>
+      <w:pPr>
+        <w:pStyle w:val="LO-normal"/>
+        <w:numPr>
+          <w:ilvl w:val="0"/>
+          <w:numId w:val="9"/>
         </w:numPr>
         <w:ind w:hanging="360" w:left="1440"/>
         <w:rPr>
@@ -6810,7 +7571,7 @@
           <w:sz w:val="32"/>
           <w:szCs w:val="32"/>
         </w:rPr>
-        <w:t>課程餘額</w:t>
+        <w:t>從該課程中刪除學生課程餘額</w:t>
       </w:r>
       <w:r>
         <w:rPr>
@@ -6826,7 +7587,7 @@
         <w:pStyle w:val="LO-normal"/>
         <w:numPr>
           <w:ilvl w:val="0"/>
-          <w:numId w:val="4"/>
+          <w:numId w:val="9"/>
         </w:numPr>
         <w:ind w:hanging="360" w:left="1440"/>
         <w:rPr>
@@ -6849,7 +7610,7 @@
         <w:pStyle w:val="LO-normal"/>
         <w:numPr>
           <w:ilvl w:val="0"/>
-          <w:numId w:val="4"/>
+          <w:numId w:val="9"/>
         </w:numPr>
         <w:ind w:hanging="360" w:left="1440"/>
         <w:rPr>
@@ -6865,840 +7626,6 @@
           <w:szCs w:val="32"/>
         </w:rPr>
         <w:t>系統顯示退選成功</w:t>
-      </w:r>
-    </w:p>
-    <w:p>
-      <w:pPr>
-        <w:pStyle w:val="LO-normal"/>
-        <w:rPr>
-          <w:rFonts w:ascii="Arial" w:hAnsi="Arial" w:eastAsia="Arial"/>
-          <w:sz w:val="32"/>
-          <w:szCs w:val="32"/>
-        </w:rPr>
-      </w:pPr>
-      <w:r>
-        <w:rPr>
-          <w:rFonts w:ascii="Arial" w:hAnsi="Arial" w:cs="Arial Unicode MS" w:eastAsia="Arial"/>
-          <w:sz w:val="32"/>
-          <w:szCs w:val="32"/>
-        </w:rPr>
-        <w:t>測試案例</w:t>
-      </w:r>
-      <w:r>
-        <w:rPr>
-          <w:rFonts w:eastAsia="Arial" w:cs="Arial Unicode MS" w:ascii="Arial" w:hAnsi="Arial"/>
-          <w:sz w:val="32"/>
-          <w:szCs w:val="32"/>
-        </w:rPr>
-        <w:t>(</w:t>
-      </w:r>
-      <w:r>
-        <w:rPr>
-          <w:rFonts w:ascii="Arial" w:hAnsi="Arial" w:cs="Arial Unicode MS" w:eastAsia="Arial"/>
-          <w:sz w:val="32"/>
-          <w:szCs w:val="32"/>
-        </w:rPr>
-        <w:t>二</w:t>
-      </w:r>
-      <w:r>
-        <w:rPr>
-          <w:rFonts w:eastAsia="Arial" w:cs="Arial Unicode MS" w:ascii="Arial" w:hAnsi="Arial"/>
-          <w:sz w:val="32"/>
-          <w:szCs w:val="32"/>
-        </w:rPr>
-        <w:t>)</w:t>
-      </w:r>
-    </w:p>
-    <w:p>
-      <w:pPr>
-        <w:pStyle w:val="LO-normal"/>
-        <w:ind w:firstLine="720"/>
-        <w:rPr>
-          <w:rFonts w:ascii="Arial" w:hAnsi="Arial" w:eastAsia="Arial"/>
-          <w:sz w:val="32"/>
-          <w:szCs w:val="32"/>
-        </w:rPr>
-      </w:pPr>
-      <w:r>
-        <w:rPr>
-          <w:rFonts w:ascii="Arial" w:hAnsi="Arial" w:cs="Arial Unicode MS" w:eastAsia="Arial"/>
-          <w:sz w:val="32"/>
-          <w:szCs w:val="32"/>
-        </w:rPr>
-        <w:t>學生資訊</w:t>
-      </w:r>
-    </w:p>
-    <w:p>
-      <w:pPr>
-        <w:pStyle w:val="LO-normal"/>
-        <w:ind w:firstLine="720"/>
-        <w:rPr>
-          <w:rFonts w:ascii="Arial" w:hAnsi="Arial" w:eastAsia="Arial"/>
-          <w:sz w:val="32"/>
-          <w:szCs w:val="32"/>
-        </w:rPr>
-      </w:pPr>
-      <w:r>
-        <w:rPr>
-          <w:rFonts w:ascii="Arial" w:hAnsi="Arial" w:cs="Arial Unicode MS" w:eastAsia="Arial"/>
-          <w:sz w:val="32"/>
-          <w:szCs w:val="32"/>
-        </w:rPr>
-        <w:t>目前學分</w:t>
-      </w:r>
-      <w:r>
-        <w:rPr>
-          <w:rFonts w:eastAsia="Arial" w:cs="Arial Unicode MS" w:ascii="Arial" w:hAnsi="Arial"/>
-          <w:sz w:val="32"/>
-          <w:szCs w:val="32"/>
-        </w:rPr>
-        <w:t>:9</w:t>
-      </w:r>
-    </w:p>
-    <w:p>
-      <w:pPr>
-        <w:pStyle w:val="LO-normal"/>
-        <w:ind w:firstLine="720"/>
-        <w:rPr>
-          <w:rFonts w:ascii="Arial" w:hAnsi="Arial" w:eastAsia="Arial"/>
-          <w:sz w:val="32"/>
-          <w:szCs w:val="32"/>
-        </w:rPr>
-      </w:pPr>
-      <w:r>
-        <w:rPr>
-          <w:rFonts w:ascii="Arial" w:hAnsi="Arial" w:cs="Arial Unicode MS" w:eastAsia="Arial"/>
-          <w:sz w:val="32"/>
-          <w:szCs w:val="32"/>
-        </w:rPr>
-        <w:t>退選課程</w:t>
-      </w:r>
-      <w:r>
-        <w:rPr>
-          <w:rFonts w:eastAsia="Arial" w:cs="Arial Unicode MS" w:ascii="Arial" w:hAnsi="Arial"/>
-          <w:sz w:val="32"/>
-          <w:szCs w:val="32"/>
-        </w:rPr>
-        <w:t xml:space="preserve">: 0001 </w:t>
-      </w:r>
-      <w:r>
-        <w:rPr>
-          <w:rFonts w:ascii="Arial" w:hAnsi="Arial" w:cs="Arial Unicode MS" w:eastAsia="Arial"/>
-          <w:sz w:val="32"/>
-          <w:szCs w:val="32"/>
-        </w:rPr>
-        <w:t xml:space="preserve">工程數學 </w:t>
-      </w:r>
-      <w:r>
-        <w:rPr>
-          <w:rFonts w:eastAsia="Arial" w:cs="Arial Unicode MS" w:ascii="Arial" w:hAnsi="Arial"/>
-          <w:sz w:val="32"/>
-          <w:szCs w:val="32"/>
-        </w:rPr>
-        <w:t>(3</w:t>
-      </w:r>
-      <w:r>
-        <w:rPr>
-          <w:rFonts w:ascii="Arial" w:hAnsi="Arial" w:cs="Arial Unicode MS" w:eastAsia="Arial"/>
-          <w:sz w:val="32"/>
-          <w:szCs w:val="32"/>
-        </w:rPr>
-        <w:t>學分</w:t>
-      </w:r>
-      <w:r>
-        <w:rPr>
-          <w:rFonts w:eastAsia="Arial" w:cs="Arial Unicode MS" w:ascii="Arial" w:hAnsi="Arial"/>
-          <w:sz w:val="32"/>
-          <w:szCs w:val="32"/>
-        </w:rPr>
-        <w:t xml:space="preserve">) – </w:t>
-      </w:r>
-      <w:r>
-        <w:rPr>
-          <w:rFonts w:ascii="Arial" w:hAnsi="Arial" w:cs="Arial Unicode MS" w:eastAsia="Arial"/>
-          <w:sz w:val="32"/>
-          <w:szCs w:val="32"/>
-        </w:rPr>
-        <w:t>非必修</w:t>
-      </w:r>
-    </w:p>
-    <w:p>
-      <w:pPr>
-        <w:pStyle w:val="LO-normal"/>
-        <w:numPr>
-          <w:ilvl w:val="0"/>
-          <w:numId w:val="5"/>
-        </w:numPr>
-        <w:ind w:hanging="360" w:left="1440"/>
-        <w:rPr>
-          <w:rFonts w:ascii="Arial" w:hAnsi="Arial" w:eastAsia="Arial"/>
-          <w:sz w:val="32"/>
-          <w:szCs w:val="32"/>
-        </w:rPr>
-      </w:pPr>
-      <w:r>
-        <w:rPr>
-          <w:rFonts w:ascii="Arial" w:hAnsi="Arial" w:cs="Arial Unicode MS" w:eastAsia="Arial"/>
-          <w:sz w:val="32"/>
-          <w:szCs w:val="32"/>
-        </w:rPr>
-        <w:t>系統檢查是否為退選時間</w:t>
-      </w:r>
-    </w:p>
-    <w:p>
-      <w:pPr>
-        <w:pStyle w:val="LO-normal"/>
-        <w:numPr>
-          <w:ilvl w:val="0"/>
-          <w:numId w:val="5"/>
-        </w:numPr>
-        <w:ind w:hanging="360" w:left="1440"/>
-        <w:rPr>
-          <w:rFonts w:ascii="Arial" w:hAnsi="Arial" w:eastAsia="Arial"/>
-          <w:sz w:val="32"/>
-          <w:szCs w:val="32"/>
-        </w:rPr>
-      </w:pPr>
-      <w:r>
-        <w:rPr>
-          <w:rFonts w:ascii="Arial" w:hAnsi="Arial" w:cs="Arial Unicode MS" w:eastAsia="Arial"/>
-          <w:sz w:val="32"/>
-          <w:szCs w:val="32"/>
-        </w:rPr>
-        <w:t>使用者登入</w:t>
-      </w:r>
-    </w:p>
-    <w:p>
-      <w:pPr>
-        <w:pStyle w:val="LO-normal"/>
-        <w:numPr>
-          <w:ilvl w:val="0"/>
-          <w:numId w:val="5"/>
-        </w:numPr>
-        <w:ind w:hanging="360" w:left="1440"/>
-        <w:rPr>
-          <w:rFonts w:ascii="Arial" w:hAnsi="Arial" w:eastAsia="Arial"/>
-          <w:sz w:val="32"/>
-          <w:szCs w:val="32"/>
-        </w:rPr>
-      </w:pPr>
-      <w:r>
-        <w:rPr>
-          <w:rFonts w:ascii="Arial" w:hAnsi="Arial" w:cs="Arial Unicode MS" w:eastAsia="Arial"/>
-          <w:sz w:val="32"/>
-          <w:szCs w:val="32"/>
-        </w:rPr>
-        <w:t>使用者選擇線性代數</w:t>
-      </w:r>
-    </w:p>
-    <w:p>
-      <w:pPr>
-        <w:pStyle w:val="LO-normal"/>
-        <w:numPr>
-          <w:ilvl w:val="0"/>
-          <w:numId w:val="5"/>
-        </w:numPr>
-        <w:ind w:hanging="360" w:left="1440"/>
-        <w:rPr>
-          <w:rFonts w:ascii="Arial" w:hAnsi="Arial" w:eastAsia="Arial"/>
-          <w:sz w:val="32"/>
-          <w:szCs w:val="32"/>
-        </w:rPr>
-      </w:pPr>
-      <w:r>
-        <w:rPr>
-          <w:rFonts w:ascii="Arial" w:hAnsi="Arial" w:cs="Arial Unicode MS" w:eastAsia="Arial"/>
-          <w:sz w:val="32"/>
-          <w:szCs w:val="32"/>
-        </w:rPr>
-        <w:t>使用者執行退選</w:t>
-      </w:r>
-    </w:p>
-    <w:p>
-      <w:pPr>
-        <w:pStyle w:val="LO-normal"/>
-        <w:numPr>
-          <w:ilvl w:val="0"/>
-          <w:numId w:val="5"/>
-        </w:numPr>
-        <w:ind w:hanging="360" w:left="1440"/>
-        <w:rPr>
-          <w:rFonts w:ascii="Arial" w:hAnsi="Arial" w:eastAsia="Arial"/>
-          <w:sz w:val="32"/>
-          <w:szCs w:val="32"/>
-        </w:rPr>
-      </w:pPr>
-      <w:r>
-        <w:rPr>
-          <w:rFonts w:ascii="Arial" w:hAnsi="Arial" w:cs="Arial Unicode MS" w:eastAsia="Arial"/>
-          <w:sz w:val="32"/>
-          <w:szCs w:val="32"/>
-        </w:rPr>
-        <w:t xml:space="preserve">系統進行查核身分 </w:t>
-      </w:r>
-      <w:r>
-        <w:rPr>
-          <w:rFonts w:eastAsia="Arial" w:cs="Arial Unicode MS" w:ascii="Arial" w:hAnsi="Arial"/>
-          <w:sz w:val="32"/>
-          <w:szCs w:val="32"/>
-        </w:rPr>
-        <w:t xml:space="preserve">-&gt; </w:t>
-      </w:r>
-      <w:r>
-        <w:rPr>
-          <w:rFonts w:ascii="Arial" w:hAnsi="Arial" w:cs="Arial Unicode MS" w:eastAsia="Arial"/>
-          <w:sz w:val="32"/>
-          <w:szCs w:val="32"/>
-        </w:rPr>
-        <w:t>確認已註冊課程</w:t>
-      </w:r>
-    </w:p>
-    <w:p>
-      <w:pPr>
-        <w:pStyle w:val="LO-normal"/>
-        <w:numPr>
-          <w:ilvl w:val="0"/>
-          <w:numId w:val="5"/>
-        </w:numPr>
-        <w:ind w:hanging="360" w:left="1440"/>
-        <w:rPr>
-          <w:rFonts w:ascii="Arial" w:hAnsi="Arial" w:eastAsia="Arial"/>
-          <w:sz w:val="32"/>
-          <w:szCs w:val="32"/>
-        </w:rPr>
-      </w:pPr>
-      <w:r>
-        <w:rPr>
-          <w:rFonts w:ascii="Arial" w:hAnsi="Arial" w:cs="Arial Unicode MS" w:eastAsia="Arial"/>
-          <w:sz w:val="32"/>
-          <w:szCs w:val="32"/>
-        </w:rPr>
-        <w:t>系統進行查核退選後課程學分是否多於最低學分限制</w:t>
-      </w:r>
-      <w:r>
-        <w:rPr>
-          <w:rFonts w:eastAsia="Arial" w:cs="Arial Unicode MS" w:ascii="Arial" w:hAnsi="Arial"/>
-          <w:sz w:val="32"/>
-          <w:szCs w:val="32"/>
-        </w:rPr>
-        <w:t xml:space="preserve">(9) -&gt; 9-3=6&lt;9 </w:t>
-      </w:r>
-      <w:r>
-        <w:rPr>
-          <w:rFonts w:ascii="Arial" w:hAnsi="Arial" w:cs="Arial Unicode MS" w:eastAsia="Arial"/>
-          <w:sz w:val="32"/>
-          <w:szCs w:val="32"/>
-        </w:rPr>
-        <w:t>不通過</w:t>
-      </w:r>
-    </w:p>
-    <w:p>
-      <w:pPr>
-        <w:pStyle w:val="LO-normal"/>
-        <w:numPr>
-          <w:ilvl w:val="0"/>
-          <w:numId w:val="5"/>
-        </w:numPr>
-        <w:ind w:hanging="360" w:left="1440" w:right="-182"/>
-        <w:rPr>
-          <w:rFonts w:ascii="Arial" w:hAnsi="Arial" w:eastAsia="Arial"/>
-          <w:sz w:val="32"/>
-          <w:szCs w:val="32"/>
-        </w:rPr>
-      </w:pPr>
-      <w:r>
-        <w:rPr>
-          <w:rFonts w:ascii="Arial" w:hAnsi="Arial" w:cs="Arial Unicode MS" w:eastAsia="Arial"/>
-          <w:sz w:val="32"/>
-          <w:szCs w:val="32"/>
-        </w:rPr>
-        <w:t>系統提醒使用者目前的學分太低</w:t>
-      </w:r>
-    </w:p>
-    <w:p>
-      <w:pPr>
-        <w:pStyle w:val="LO-normal"/>
-        <w:numPr>
-          <w:ilvl w:val="0"/>
-          <w:numId w:val="5"/>
-        </w:numPr>
-        <w:ind w:hanging="360" w:left="1440"/>
-        <w:rPr>
-          <w:rFonts w:ascii="Arial" w:hAnsi="Arial" w:eastAsia="Arial"/>
-          <w:sz w:val="32"/>
-          <w:szCs w:val="32"/>
-        </w:rPr>
-      </w:pPr>
-      <w:r>
-        <w:rPr>
-          <w:rFonts w:ascii="Arial" w:hAnsi="Arial" w:cs="Arial Unicode MS" w:eastAsia="Arial"/>
-          <w:sz w:val="32"/>
-          <w:szCs w:val="32"/>
-        </w:rPr>
-        <w:t>退選失敗</w:t>
-      </w:r>
-      <w:r>
-        <w:br w:type="page"/>
-      </w:r>
-    </w:p>
-    <w:p>
-      <w:pPr>
-        <w:pStyle w:val="LO-normal"/>
-        <w:spacing w:before="0" w:after="0"/>
-        <w:rPr>
-          <w:rFonts w:ascii="Arial" w:hAnsi="Arial" w:eastAsia="Arial"/>
-          <w:sz w:val="32"/>
-          <w:szCs w:val="32"/>
-        </w:rPr>
-      </w:pPr>
-      <w:r>
-        <w:rPr>
-          <w:rFonts w:ascii="Arial" w:hAnsi="Arial" w:eastAsia="Arial"/>
-          <w:sz w:val="32"/>
-          <w:szCs w:val="32"/>
-        </w:rPr>
-        <w:t>—</w:t>
-      </w:r>
-      <w:r>
-        <w:rPr>
-          <w:rFonts w:eastAsia="Arial" w:ascii="Arial" w:hAnsi="Arial"/>
-          <w:sz w:val="32"/>
-          <w:szCs w:val="32"/>
-        </w:rPr>
-        <w:t>----------</w:t>
-      </w:r>
-    </w:p>
-    <w:p>
-      <w:pPr>
-        <w:pStyle w:val="LO-normal"/>
-        <w:rPr>
-          <w:rFonts w:ascii="Arial" w:hAnsi="Arial" w:eastAsia="Arial"/>
-          <w:sz w:val="32"/>
-          <w:szCs w:val="32"/>
-        </w:rPr>
-      </w:pPr>
-      <w:r>
-        <w:rPr>
-          <w:rFonts w:ascii="Arial" w:hAnsi="Arial" w:cs="Arial Unicode MS" w:eastAsia="Arial"/>
-          <w:sz w:val="32"/>
-          <w:szCs w:val="32"/>
-        </w:rPr>
-        <w:t>測試案例</w:t>
-      </w:r>
-      <w:r>
-        <w:rPr>
-          <w:rFonts w:eastAsia="Arial" w:cs="Arial Unicode MS" w:ascii="Arial" w:hAnsi="Arial"/>
-          <w:sz w:val="32"/>
-          <w:szCs w:val="32"/>
-        </w:rPr>
-        <w:t>(</w:t>
-      </w:r>
-      <w:r>
-        <w:rPr>
-          <w:rFonts w:ascii="Arial" w:hAnsi="Arial" w:cs="Arial Unicode MS" w:eastAsia="Arial"/>
-          <w:sz w:val="32"/>
-          <w:szCs w:val="32"/>
-        </w:rPr>
-        <w:t>三</w:t>
-      </w:r>
-      <w:r>
-        <w:rPr>
-          <w:rFonts w:eastAsia="Arial" w:cs="Arial Unicode MS" w:ascii="Arial" w:hAnsi="Arial"/>
-          <w:sz w:val="32"/>
-          <w:szCs w:val="32"/>
-        </w:rPr>
-        <w:t>)</w:t>
-      </w:r>
-    </w:p>
-    <w:p>
-      <w:pPr>
-        <w:pStyle w:val="LO-normal"/>
-        <w:ind w:firstLine="720"/>
-        <w:rPr>
-          <w:rFonts w:ascii="Arial" w:hAnsi="Arial" w:eastAsia="Arial"/>
-          <w:sz w:val="32"/>
-          <w:szCs w:val="32"/>
-        </w:rPr>
-      </w:pPr>
-      <w:r>
-        <w:rPr>
-          <w:rFonts w:ascii="Arial" w:hAnsi="Arial" w:cs="Arial Unicode MS" w:eastAsia="Arial"/>
-          <w:sz w:val="32"/>
-          <w:szCs w:val="32"/>
-        </w:rPr>
-        <w:t>學生資訊</w:t>
-      </w:r>
-    </w:p>
-    <w:p>
-      <w:pPr>
-        <w:pStyle w:val="LO-normal"/>
-        <w:ind w:firstLine="720"/>
-        <w:rPr>
-          <w:rFonts w:ascii="Arial" w:hAnsi="Arial" w:eastAsia="Arial"/>
-          <w:sz w:val="32"/>
-          <w:szCs w:val="32"/>
-        </w:rPr>
-      </w:pPr>
-      <w:r>
-        <w:rPr>
-          <w:rFonts w:ascii="Arial" w:hAnsi="Arial" w:cs="Arial Unicode MS" w:eastAsia="Arial"/>
-          <w:sz w:val="32"/>
-          <w:szCs w:val="32"/>
-        </w:rPr>
-        <w:t>目前學分</w:t>
-      </w:r>
-      <w:r>
-        <w:rPr>
-          <w:rFonts w:eastAsia="Arial" w:cs="Arial Unicode MS" w:ascii="Arial" w:hAnsi="Arial"/>
-          <w:sz w:val="32"/>
-          <w:szCs w:val="32"/>
-        </w:rPr>
-        <w:t>:12</w:t>
-      </w:r>
-    </w:p>
-    <w:p>
-      <w:pPr>
-        <w:pStyle w:val="LO-normal"/>
-        <w:ind w:firstLine="720"/>
-        <w:rPr>
-          <w:rFonts w:ascii="Arial" w:hAnsi="Arial" w:eastAsia="Arial"/>
-          <w:sz w:val="32"/>
-          <w:szCs w:val="32"/>
-        </w:rPr>
-      </w:pPr>
-      <w:r>
-        <w:rPr>
-          <w:rFonts w:ascii="Arial" w:hAnsi="Arial" w:cs="Arial Unicode MS" w:eastAsia="Arial"/>
-          <w:sz w:val="32"/>
-          <w:szCs w:val="32"/>
-        </w:rPr>
-        <w:t>退選課程</w:t>
-      </w:r>
-      <w:r>
-        <w:rPr>
-          <w:rFonts w:eastAsia="Arial" w:cs="Arial Unicode MS" w:ascii="Arial" w:hAnsi="Arial"/>
-          <w:sz w:val="32"/>
-          <w:szCs w:val="32"/>
-        </w:rPr>
-        <w:t xml:space="preserve">: 0002 </w:t>
-      </w:r>
-      <w:r>
-        <w:rPr>
-          <w:rFonts w:ascii="Arial" w:hAnsi="Arial" w:cs="Arial Unicode MS" w:eastAsia="Arial"/>
-          <w:sz w:val="32"/>
-          <w:szCs w:val="32"/>
-        </w:rPr>
-        <w:t xml:space="preserve">線性代數 </w:t>
-      </w:r>
-      <w:r>
-        <w:rPr>
-          <w:rFonts w:eastAsia="Arial" w:cs="Arial Unicode MS" w:ascii="Arial" w:hAnsi="Arial"/>
-          <w:sz w:val="32"/>
-          <w:szCs w:val="32"/>
-        </w:rPr>
-        <w:t>(3</w:t>
-      </w:r>
-      <w:r>
-        <w:rPr>
-          <w:rFonts w:ascii="Arial" w:hAnsi="Arial" w:cs="Arial Unicode MS" w:eastAsia="Arial"/>
-          <w:sz w:val="32"/>
-          <w:szCs w:val="32"/>
-        </w:rPr>
-        <w:t>學分</w:t>
-      </w:r>
-      <w:r>
-        <w:rPr>
-          <w:rFonts w:eastAsia="Arial" w:cs="Arial Unicode MS" w:ascii="Arial" w:hAnsi="Arial"/>
-          <w:sz w:val="32"/>
-          <w:szCs w:val="32"/>
-        </w:rPr>
-        <w:t xml:space="preserve">) - </w:t>
-      </w:r>
-      <w:r>
-        <w:rPr>
-          <w:rFonts w:ascii="Arial" w:hAnsi="Arial" w:cs="Arial Unicode MS" w:eastAsia="Arial"/>
-          <w:sz w:val="32"/>
-          <w:szCs w:val="32"/>
-        </w:rPr>
-        <w:t>必修</w:t>
-      </w:r>
-    </w:p>
-    <w:p>
-      <w:pPr>
-        <w:pStyle w:val="LO-normal"/>
-        <w:numPr>
-          <w:ilvl w:val="0"/>
-          <w:numId w:val="9"/>
-        </w:numPr>
-        <w:ind w:hanging="360" w:left="1440"/>
-        <w:rPr>
-          <w:rFonts w:ascii="Arial" w:hAnsi="Arial" w:eastAsia="Arial"/>
-          <w:sz w:val="32"/>
-          <w:szCs w:val="32"/>
-        </w:rPr>
-      </w:pPr>
-      <w:r>
-        <w:rPr>
-          <w:rFonts w:ascii="Arial" w:hAnsi="Arial" w:cs="Arial Unicode MS" w:eastAsia="Arial"/>
-          <w:sz w:val="32"/>
-          <w:szCs w:val="32"/>
-        </w:rPr>
-        <w:t>系統檢查是否為退選時間</w:t>
-      </w:r>
-    </w:p>
-    <w:p>
-      <w:pPr>
-        <w:pStyle w:val="LO-normal"/>
-        <w:numPr>
-          <w:ilvl w:val="0"/>
-          <w:numId w:val="9"/>
-        </w:numPr>
-        <w:ind w:hanging="360" w:left="1440"/>
-        <w:rPr>
-          <w:rFonts w:ascii="Arial" w:hAnsi="Arial" w:eastAsia="Arial"/>
-          <w:sz w:val="32"/>
-          <w:szCs w:val="32"/>
-        </w:rPr>
-      </w:pPr>
-      <w:r>
-        <w:rPr>
-          <w:rFonts w:ascii="Arial" w:hAnsi="Arial" w:cs="Arial Unicode MS" w:eastAsia="Arial"/>
-          <w:sz w:val="32"/>
-          <w:szCs w:val="32"/>
-        </w:rPr>
-        <w:t>使用者登入</w:t>
-      </w:r>
-    </w:p>
-    <w:p>
-      <w:pPr>
-        <w:pStyle w:val="LO-normal"/>
-        <w:numPr>
-          <w:ilvl w:val="0"/>
-          <w:numId w:val="9"/>
-        </w:numPr>
-        <w:ind w:hanging="360" w:left="1440"/>
-        <w:rPr>
-          <w:rFonts w:ascii="Arial" w:hAnsi="Arial" w:eastAsia="Arial"/>
-          <w:sz w:val="32"/>
-          <w:szCs w:val="32"/>
-        </w:rPr>
-      </w:pPr>
-      <w:r>
-        <w:rPr>
-          <w:rFonts w:ascii="Arial" w:hAnsi="Arial" w:cs="Arial Unicode MS" w:eastAsia="Arial"/>
-          <w:sz w:val="32"/>
-          <w:szCs w:val="32"/>
-        </w:rPr>
-        <w:t>使用者選擇線性代數</w:t>
-      </w:r>
-    </w:p>
-    <w:p>
-      <w:pPr>
-        <w:pStyle w:val="LO-normal"/>
-        <w:numPr>
-          <w:ilvl w:val="0"/>
-          <w:numId w:val="9"/>
-        </w:numPr>
-        <w:ind w:hanging="360" w:left="1440"/>
-        <w:rPr>
-          <w:rFonts w:ascii="Arial" w:hAnsi="Arial" w:eastAsia="Arial"/>
-          <w:sz w:val="32"/>
-          <w:szCs w:val="32"/>
-        </w:rPr>
-      </w:pPr>
-      <w:r>
-        <w:rPr>
-          <w:rFonts w:ascii="Arial" w:hAnsi="Arial" w:cs="Arial Unicode MS" w:eastAsia="Arial"/>
-          <w:sz w:val="32"/>
-          <w:szCs w:val="32"/>
-        </w:rPr>
-        <w:t>使用者執行退選</w:t>
-      </w:r>
-    </w:p>
-    <w:p>
-      <w:pPr>
-        <w:pStyle w:val="LO-normal"/>
-        <w:numPr>
-          <w:ilvl w:val="0"/>
-          <w:numId w:val="9"/>
-        </w:numPr>
-        <w:ind w:hanging="360" w:left="1440"/>
-        <w:rPr>
-          <w:rFonts w:ascii="Arial" w:hAnsi="Arial" w:eastAsia="Arial"/>
-          <w:sz w:val="32"/>
-          <w:szCs w:val="32"/>
-        </w:rPr>
-      </w:pPr>
-      <w:r>
-        <w:rPr>
-          <w:rFonts w:ascii="Arial" w:hAnsi="Arial" w:cs="Arial Unicode MS" w:eastAsia="Arial"/>
-          <w:sz w:val="32"/>
-          <w:szCs w:val="32"/>
-        </w:rPr>
-        <w:t xml:space="preserve">系統進行查核身分 </w:t>
-      </w:r>
-      <w:r>
-        <w:rPr>
-          <w:rFonts w:eastAsia="Arial" w:cs="Arial Unicode MS" w:ascii="Arial" w:hAnsi="Arial"/>
-          <w:sz w:val="32"/>
-          <w:szCs w:val="32"/>
-        </w:rPr>
-        <w:t xml:space="preserve">-&gt; </w:t>
-      </w:r>
-      <w:r>
-        <w:rPr>
-          <w:rFonts w:ascii="Arial" w:hAnsi="Arial" w:cs="Arial Unicode MS" w:eastAsia="Arial"/>
-          <w:sz w:val="32"/>
-          <w:szCs w:val="32"/>
-        </w:rPr>
-        <w:t>確認已註冊課程</w:t>
-      </w:r>
-    </w:p>
-    <w:p>
-      <w:pPr>
-        <w:pStyle w:val="LO-normal"/>
-        <w:numPr>
-          <w:ilvl w:val="0"/>
-          <w:numId w:val="9"/>
-        </w:numPr>
-        <w:ind w:hanging="360" w:left="1440"/>
-        <w:rPr>
-          <w:rFonts w:ascii="Arial" w:hAnsi="Arial" w:eastAsia="Arial"/>
-          <w:sz w:val="32"/>
-          <w:szCs w:val="32"/>
-        </w:rPr>
-      </w:pPr>
-      <w:r>
-        <w:rPr>
-          <w:rFonts w:ascii="Arial" w:hAnsi="Arial" w:cs="Arial Unicode MS" w:eastAsia="Arial"/>
-          <w:sz w:val="32"/>
-          <w:szCs w:val="32"/>
-        </w:rPr>
-        <w:t>系統進行查核退選後課程學分是否多於最低學分限制</w:t>
-      </w:r>
-      <w:r>
-        <w:rPr>
-          <w:rFonts w:eastAsia="Arial" w:cs="Arial Unicode MS" w:ascii="Arial" w:hAnsi="Arial"/>
-          <w:sz w:val="32"/>
-          <w:szCs w:val="32"/>
-        </w:rPr>
-        <w:t xml:space="preserve">(9) -&gt; 12-3=9 &gt;=9 </w:t>
-      </w:r>
-      <w:r>
-        <w:rPr>
-          <w:rFonts w:ascii="Arial" w:hAnsi="Arial" w:cs="Arial Unicode MS" w:eastAsia="Arial"/>
-          <w:sz w:val="32"/>
-          <w:szCs w:val="32"/>
-        </w:rPr>
-        <w:t>通過</w:t>
-      </w:r>
-    </w:p>
-    <w:p>
-      <w:pPr>
-        <w:pStyle w:val="LO-normal"/>
-        <w:numPr>
-          <w:ilvl w:val="0"/>
-          <w:numId w:val="9"/>
-        </w:numPr>
-        <w:ind w:hanging="360" w:left="1440"/>
-        <w:rPr>
-          <w:rFonts w:ascii="Arial" w:hAnsi="Arial" w:eastAsia="Arial"/>
-          <w:sz w:val="32"/>
-          <w:szCs w:val="32"/>
-        </w:rPr>
-      </w:pPr>
-      <w:r>
-        <w:rPr>
-          <w:rFonts w:ascii="Arial" w:hAnsi="Arial" w:cs="Arial Unicode MS" w:eastAsia="Arial"/>
-          <w:sz w:val="32"/>
-          <w:szCs w:val="32"/>
-        </w:rPr>
-        <w:t xml:space="preserve">系統進行查核是否必修課 </w:t>
-      </w:r>
-      <w:r>
-        <w:rPr>
-          <w:rFonts w:eastAsia="Arial" w:cs="Arial Unicode MS" w:ascii="Arial" w:hAnsi="Arial"/>
-          <w:sz w:val="32"/>
-          <w:szCs w:val="32"/>
-        </w:rPr>
-        <w:t>-&gt;</w:t>
-      </w:r>
-      <w:r>
-        <w:rPr>
-          <w:rFonts w:ascii="Arial" w:hAnsi="Arial" w:cs="Arial Unicode MS" w:eastAsia="Arial"/>
-          <w:sz w:val="32"/>
-          <w:szCs w:val="32"/>
-        </w:rPr>
-        <w:t>是</w:t>
-      </w:r>
-    </w:p>
-    <w:p>
-      <w:pPr>
-        <w:pStyle w:val="LO-normal"/>
-        <w:numPr>
-          <w:ilvl w:val="0"/>
-          <w:numId w:val="9"/>
-        </w:numPr>
-        <w:ind w:hanging="360" w:left="1440"/>
-        <w:rPr>
-          <w:rFonts w:ascii="Arial" w:hAnsi="Arial" w:eastAsia="Arial"/>
-          <w:sz w:val="32"/>
-          <w:szCs w:val="32"/>
-        </w:rPr>
-      </w:pPr>
-      <w:r>
-        <w:rPr>
-          <w:rFonts w:ascii="Arial" w:hAnsi="Arial" w:cs="Arial Unicode MS" w:eastAsia="Arial"/>
-          <w:sz w:val="32"/>
-          <w:szCs w:val="32"/>
-        </w:rPr>
-        <w:t>系統記錄請求並將其狀態標記為“待處理”</w:t>
-      </w:r>
-    </w:p>
-    <w:p>
-      <w:pPr>
-        <w:pStyle w:val="LO-normal"/>
-        <w:numPr>
-          <w:ilvl w:val="0"/>
-          <w:numId w:val="9"/>
-        </w:numPr>
-        <w:ind w:hanging="360" w:left="1440"/>
-        <w:rPr>
-          <w:rFonts w:ascii="Arial" w:hAnsi="Arial" w:eastAsia="Arial"/>
-          <w:sz w:val="32"/>
-          <w:szCs w:val="32"/>
-        </w:rPr>
-      </w:pPr>
-      <w:r>
-        <w:rPr>
-          <w:rFonts w:ascii="Arial" w:hAnsi="Arial" w:cs="Arial Unicode MS" w:eastAsia="Arial"/>
-          <w:sz w:val="32"/>
-          <w:szCs w:val="32"/>
-        </w:rPr>
-        <w:t>通知系助有學生已申請退選必修課並需跟進</w:t>
-      </w:r>
-    </w:p>
-    <w:p>
-      <w:pPr>
-        <w:pStyle w:val="LO-normal"/>
-        <w:numPr>
-          <w:ilvl w:val="0"/>
-          <w:numId w:val="9"/>
-        </w:numPr>
-        <w:ind w:hanging="360" w:left="1440"/>
-        <w:rPr>
-          <w:rFonts w:ascii="Arial" w:hAnsi="Arial" w:eastAsia="Arial"/>
-          <w:sz w:val="32"/>
-          <w:szCs w:val="32"/>
-        </w:rPr>
-      </w:pPr>
-      <w:r>
-        <w:rPr>
-          <w:rFonts w:ascii="Arial" w:hAnsi="Arial" w:cs="Arial Unicode MS" w:eastAsia="Arial"/>
-          <w:sz w:val="32"/>
-          <w:szCs w:val="32"/>
-        </w:rPr>
-        <w:t>通知使用者退選需尋找系助跟進</w:t>
       </w:r>
     </w:p>
     <w:p>
@@ -10569,8 +10496,9 @@
       <w:szCs w:val="22"/>
     </w:rPr>
   </w:style>
-  <w:style w:type="character" w:styleId="Hyperlink">
-    <w:name w:val="Hyperlink"/>
+  <w:style w:type="character" w:styleId="InternetLink">
+    <w:name w:val="Internet Link"/>
+    <w:qFormat/>
     <w:rPr>
       <w:color w:val="000080"/>
       <w:u w:val="single"/>
@@ -10586,6 +10514,13 @@
     <w:qFormat/>
     <w:rPr>
       <w:rFonts w:ascii="OpenSymbol" w:hAnsi="OpenSymbol" w:eastAsia="OpenSymbol" w:cs="OpenSymbol"/>
+    </w:rPr>
+  </w:style>
+  <w:style w:type="character" w:styleId="Hyperlink">
+    <w:name w:val="Hyperlink"/>
+    <w:rPr>
+      <w:color w:val="000080"/>
+      <w:u w:val="single"/>
     </w:rPr>
   </w:style>
   <w:style w:type="paragraph" w:styleId="Style10">

</xml_diff>